<commit_message>
revisar case en la controladora
</commit_message>
<xml_diff>
--- a/Documentación/Test_Cases_CU_Registrar_Inventario_Inicio_fin_de_turno_EasyAdmin.docx
+++ b/Documentación/Test_Cases_CU_Registrar_Inventario_Inicio_fin_de_turno_EasyAdmin.docx
@@ -16,8 +16,6 @@
           <w:lang w:val="es-CO"/>
         </w:rPr>
       </w:pPr>
-      <w:bookmarkStart w:id="0" w:name="_GoBack"/>
-      <w:bookmarkEnd w:id="0"/>
       <w:r>
         <w:rPr>
           <w:rFonts w:ascii="Arial" w:hAnsi="Arial"/>
@@ -343,9 +341,8 @@
           <w:szCs w:val="24"/>
           <w:lang w:val="es-CO"/>
         </w:rPr>
-        <w:t xml:space="preserve">Todos los valores que se ingresen deben arrojar verdaderas las pruebas, pues estas se diseñaron con el fin de identificar </w:t>
+        <w:t xml:space="preserve">Todos los valores que se ingresen deben arrojar verdaderas las pruebas, pues estas se diseñaron con el </w:t>
       </w:r>
-      <w:proofErr w:type="gramStart"/>
       <w:r>
         <w:rPr>
           <w:rFonts w:ascii="Arial" w:hAnsi="Arial"/>
@@ -354,9 +351,10 @@
           <w:szCs w:val="24"/>
           <w:lang w:val="es-CO"/>
         </w:rPr>
-        <w:t>datos  tantos</w:t>
+        <w:t>fin de identificar datos  tanto</w:t>
       </w:r>
-      <w:proofErr w:type="gramEnd"/>
+      <w:bookmarkStart w:id="0" w:name="_GoBack"/>
+      <w:bookmarkEnd w:id="0"/>
       <w:r>
         <w:rPr>
           <w:rFonts w:ascii="Arial" w:hAnsi="Arial"/>

</xml_diff>